<commit_message>
appendix b roughly done
</commit_message>
<xml_diff>
--- a/Reports/Cole report progress/Appendix A -Group Work.docx
+++ b/Reports/Cole report progress/Appendix A -Group Work.docx
@@ -4,15 +4,854 @@
   <w:body>
     <w:p>
       <w:pPr>
+        <w:pStyle w:val="Heading1"/>
+        <w:numPr>
+          <w:ilvl w:val="0"/>
+          <w:numId w:val="1"/>
+        </w:numPr>
+        <w:rPr>
+          <w:rFonts w:ascii="Times New Roman" w:hAnsi="Times New Roman" w:cs="Times New Roman"/>
+          <w:color w:val="000000" w:themeColor="text1"/>
+          <w:sz w:val="20"/>
+          <w:szCs w:val="20"/>
+        </w:rPr>
+      </w:pPr>
+      <w:r>
+        <w:rPr>
+          <w:rFonts w:ascii="Times New Roman" w:hAnsi="Times New Roman" w:cs="Times New Roman"/>
+          <w:color w:val="000000" w:themeColor="text1"/>
+          <w:sz w:val="20"/>
+          <w:szCs w:val="20"/>
+        </w:rPr>
+        <w:t xml:space="preserve">Introduction </w:t>
+      </w:r>
+    </w:p>
+    <w:p/>
+    <w:p>
+      <w:pPr>
+        <w:rPr>
+          <w:rFonts w:ascii="Times New Roman" w:hAnsi="Times New Roman" w:cs="Times New Roman"/>
+          <w:color w:val="000000" w:themeColor="text1"/>
+          <w:sz w:val="20"/>
+          <w:szCs w:val="20"/>
+        </w:rPr>
+      </w:pPr>
+      <w:r>
+        <w:rPr>
+          <w:rFonts w:ascii="Times New Roman" w:hAnsi="Times New Roman" w:cs="Times New Roman"/>
+          <w:color w:val="000000" w:themeColor="text1"/>
+          <w:sz w:val="20"/>
+          <w:szCs w:val="20"/>
+        </w:rPr>
+        <w:t xml:space="preserve">This paper outlines the group work conducted in an investigation that sought to improve the web browsing experience of the elderly. The report highlights the different parts of the project undertaken by each of the two group members involved in the project. </w:t>
+      </w:r>
+      <w:proofErr w:type="gramStart"/>
+      <w:r>
+        <w:rPr>
+          <w:rFonts w:ascii="Times New Roman" w:hAnsi="Times New Roman" w:cs="Times New Roman"/>
+          <w:color w:val="000000" w:themeColor="text1"/>
+          <w:sz w:val="20"/>
+          <w:szCs w:val="20"/>
+        </w:rPr>
+        <w:t>Namely, Cole Noble and Kirti Nathoo.</w:t>
+      </w:r>
+      <w:proofErr w:type="gramEnd"/>
+      <w:r>
+        <w:rPr>
+          <w:rFonts w:ascii="Times New Roman" w:hAnsi="Times New Roman" w:cs="Times New Roman"/>
+          <w:color w:val="000000" w:themeColor="text1"/>
+          <w:sz w:val="20"/>
+          <w:szCs w:val="20"/>
+        </w:rPr>
+        <w:t xml:space="preserve"> </w:t>
+      </w:r>
+      <w:r>
+        <w:rPr>
+          <w:rFonts w:ascii="Times New Roman" w:hAnsi="Times New Roman" w:cs="Times New Roman"/>
+          <w:color w:val="000000" w:themeColor="text1"/>
+          <w:sz w:val="20"/>
+          <w:szCs w:val="20"/>
+        </w:rPr>
+        <w:t xml:space="preserve">Following this, some of the graphs plotted by a version control system, </w:t>
+      </w:r>
+      <w:r>
+        <w:rPr>
+          <w:rFonts w:ascii="Times New Roman" w:hAnsi="Times New Roman" w:cs="Times New Roman"/>
+          <w:i/>
+          <w:color w:val="000000" w:themeColor="text1"/>
+          <w:sz w:val="20"/>
+          <w:szCs w:val="20"/>
+        </w:rPr>
+        <w:t>Github</w:t>
+      </w:r>
+      <w:r>
+        <w:rPr>
+          <w:rFonts w:ascii="Times New Roman" w:hAnsi="Times New Roman" w:cs="Times New Roman"/>
+          <w:color w:val="000000" w:themeColor="text1"/>
+          <w:sz w:val="20"/>
+          <w:szCs w:val="20"/>
+        </w:rPr>
+        <w:t>,</w:t>
+      </w:r>
+      <w:r>
+        <w:rPr>
+          <w:rFonts w:ascii="Times New Roman" w:hAnsi="Times New Roman" w:cs="Times New Roman"/>
+          <w:i/>
+          <w:color w:val="000000" w:themeColor="text1"/>
+          <w:sz w:val="20"/>
+          <w:szCs w:val="20"/>
+        </w:rPr>
+        <w:t xml:space="preserve"> </w:t>
+      </w:r>
+      <w:r>
+        <w:rPr>
+          <w:rFonts w:ascii="Times New Roman" w:hAnsi="Times New Roman" w:cs="Times New Roman"/>
+          <w:color w:val="000000" w:themeColor="text1"/>
+          <w:sz w:val="20"/>
+          <w:szCs w:val="20"/>
+        </w:rPr>
+        <w:t xml:space="preserve">are given to provide one, an indication of the contributions of each individual to the project and two, the times as which most of the contributions occurred.  </w:t>
+      </w:r>
+    </w:p>
+    <w:p>
+      <w:pPr>
+        <w:pStyle w:val="Heading1"/>
+        <w:numPr>
+          <w:ilvl w:val="0"/>
+          <w:numId w:val="1"/>
+        </w:numPr>
+        <w:rPr>
+          <w:rFonts w:ascii="Times New Roman" w:hAnsi="Times New Roman" w:cs="Times New Roman"/>
+          <w:color w:val="000000" w:themeColor="text1"/>
+          <w:sz w:val="20"/>
+          <w:szCs w:val="20"/>
+        </w:rPr>
+      </w:pPr>
+      <w:r>
+        <w:rPr>
+          <w:rFonts w:ascii="Times New Roman" w:hAnsi="Times New Roman" w:cs="Times New Roman"/>
+          <w:color w:val="000000" w:themeColor="text1"/>
+          <w:sz w:val="20"/>
+          <w:szCs w:val="20"/>
+        </w:rPr>
+        <w:t xml:space="preserve">Work division </w:t>
+      </w:r>
+    </w:p>
+    <w:p>
+      <w:pPr>
+        <w:rPr>
+          <w:rFonts w:ascii="Times New Roman" w:hAnsi="Times New Roman" w:cs="Times New Roman"/>
+          <w:color w:val="000000" w:themeColor="text1"/>
+          <w:sz w:val="20"/>
+          <w:szCs w:val="20"/>
+        </w:rPr>
+      </w:pPr>
+    </w:p>
+    <w:p>
+      <w:pPr>
+        <w:rPr>
+          <w:rFonts w:ascii="Times New Roman" w:hAnsi="Times New Roman" w:cs="Times New Roman"/>
+          <w:color w:val="000000" w:themeColor="text1"/>
+          <w:sz w:val="20"/>
+          <w:szCs w:val="20"/>
+        </w:rPr>
+      </w:pPr>
+      <w:r>
+        <w:rPr>
+          <w:rFonts w:ascii="Times New Roman" w:hAnsi="Times New Roman" w:cs="Times New Roman"/>
+          <w:color w:val="000000" w:themeColor="text1"/>
+          <w:sz w:val="20"/>
+          <w:szCs w:val="20"/>
+        </w:rPr>
+        <w:t xml:space="preserve">The work division was broken down into two portions. The one portion being all graphically related adjustments that would be required. The second portion, all work relating to achieving voice recognition </w:t>
+      </w:r>
+      <w:r>
+        <w:rPr>
+          <w:rFonts w:ascii="Times New Roman" w:hAnsi="Times New Roman" w:cs="Times New Roman"/>
+          <w:color w:val="000000" w:themeColor="text1"/>
+          <w:sz w:val="20"/>
+          <w:szCs w:val="20"/>
+        </w:rPr>
+        <w:t xml:space="preserve">functionality </w:t>
+      </w:r>
+      <w:r>
+        <w:rPr>
+          <w:rFonts w:ascii="Times New Roman" w:hAnsi="Times New Roman" w:cs="Times New Roman"/>
+          <w:color w:val="000000" w:themeColor="text1"/>
+          <w:sz w:val="20"/>
+          <w:szCs w:val="20"/>
+        </w:rPr>
+        <w:t xml:space="preserve">on each webpage. </w:t>
+      </w:r>
+    </w:p>
+    <w:p>
+      <w:pPr>
+        <w:rPr>
+          <w:rFonts w:ascii="Times New Roman" w:hAnsi="Times New Roman" w:cs="Times New Roman"/>
+          <w:color w:val="000000" w:themeColor="text1"/>
+          <w:sz w:val="20"/>
+          <w:szCs w:val="20"/>
+        </w:rPr>
+      </w:pPr>
+      <w:r>
+        <w:rPr>
+          <w:rFonts w:ascii="Times New Roman" w:hAnsi="Times New Roman" w:cs="Times New Roman"/>
+          <w:color w:val="000000" w:themeColor="text1"/>
+          <w:sz w:val="20"/>
+          <w:szCs w:val="20"/>
+        </w:rPr>
+        <w:t>Kirti:</w:t>
+      </w:r>
+    </w:p>
+    <w:p>
+      <w:pPr>
+        <w:pStyle w:val="ListParagraph"/>
+        <w:numPr>
+          <w:ilvl w:val="0"/>
+          <w:numId w:val="2"/>
+        </w:numPr>
+        <w:rPr>
+          <w:rFonts w:ascii="Times New Roman" w:hAnsi="Times New Roman" w:cs="Times New Roman"/>
+          <w:color w:val="000000" w:themeColor="text1"/>
+          <w:sz w:val="20"/>
+          <w:szCs w:val="20"/>
+        </w:rPr>
+      </w:pPr>
+      <w:r>
+        <w:rPr>
+          <w:rFonts w:ascii="Times New Roman" w:hAnsi="Times New Roman" w:cs="Times New Roman"/>
+          <w:color w:val="000000" w:themeColor="text1"/>
+          <w:sz w:val="20"/>
+          <w:szCs w:val="20"/>
+        </w:rPr>
+        <w:t>Created all test websites</w:t>
+      </w:r>
+    </w:p>
+    <w:p>
+      <w:pPr>
+        <w:pStyle w:val="ListParagraph"/>
+        <w:numPr>
+          <w:ilvl w:val="0"/>
+          <w:numId w:val="2"/>
+        </w:numPr>
+        <w:rPr>
+          <w:rFonts w:ascii="Times New Roman" w:hAnsi="Times New Roman" w:cs="Times New Roman"/>
+          <w:color w:val="000000" w:themeColor="text1"/>
+          <w:sz w:val="20"/>
+          <w:szCs w:val="20"/>
+        </w:rPr>
+      </w:pPr>
+      <w:r>
+        <w:rPr>
+          <w:rFonts w:ascii="Times New Roman" w:hAnsi="Times New Roman" w:cs="Times New Roman"/>
+          <w:color w:val="000000" w:themeColor="text1"/>
+          <w:sz w:val="20"/>
+          <w:szCs w:val="20"/>
+        </w:rPr>
+        <w:t>Worked on visual feedback techniques (investigated different forms of pop-ups)</w:t>
+      </w:r>
+    </w:p>
+    <w:p>
+      <w:pPr>
+        <w:pStyle w:val="ListParagraph"/>
+        <w:numPr>
+          <w:ilvl w:val="0"/>
+          <w:numId w:val="2"/>
+        </w:numPr>
+        <w:rPr>
+          <w:rFonts w:ascii="Times New Roman" w:hAnsi="Times New Roman" w:cs="Times New Roman"/>
+          <w:color w:val="000000" w:themeColor="text1"/>
+          <w:sz w:val="20"/>
+          <w:szCs w:val="20"/>
+        </w:rPr>
+      </w:pPr>
+      <w:r>
+        <w:rPr>
+          <w:rFonts w:ascii="Times New Roman" w:hAnsi="Times New Roman" w:cs="Times New Roman"/>
+          <w:color w:val="000000" w:themeColor="text1"/>
+          <w:sz w:val="20"/>
+          <w:szCs w:val="20"/>
+        </w:rPr>
+        <w:t>Formatted surveys used for testing</w:t>
+      </w:r>
+    </w:p>
+    <w:p>
+      <w:pPr>
+        <w:rPr>
+          <w:rFonts w:ascii="Times New Roman" w:hAnsi="Times New Roman" w:cs="Times New Roman"/>
+          <w:color w:val="000000" w:themeColor="text1"/>
+          <w:sz w:val="20"/>
+          <w:szCs w:val="20"/>
+        </w:rPr>
+      </w:pPr>
+      <w:r>
+        <w:rPr>
+          <w:rFonts w:ascii="Times New Roman" w:hAnsi="Times New Roman" w:cs="Times New Roman"/>
+          <w:color w:val="000000" w:themeColor="text1"/>
+          <w:sz w:val="20"/>
+          <w:szCs w:val="20"/>
+        </w:rPr>
+        <w:t xml:space="preserve">Cole: </w:t>
+      </w:r>
+    </w:p>
+    <w:p>
+      <w:pPr>
+        <w:pStyle w:val="ListParagraph"/>
+        <w:numPr>
+          <w:ilvl w:val="0"/>
+          <w:numId w:val="3"/>
+        </w:numPr>
+        <w:rPr>
+          <w:rFonts w:ascii="Times New Roman" w:hAnsi="Times New Roman" w:cs="Times New Roman"/>
+          <w:color w:val="000000" w:themeColor="text1"/>
+          <w:sz w:val="20"/>
+          <w:szCs w:val="20"/>
+        </w:rPr>
+      </w:pPr>
+      <w:r>
+        <w:rPr>
+          <w:rFonts w:ascii="Times New Roman" w:hAnsi="Times New Roman" w:cs="Times New Roman"/>
+          <w:color w:val="000000" w:themeColor="text1"/>
+          <w:sz w:val="20"/>
+          <w:szCs w:val="20"/>
+        </w:rPr>
+        <w:t>Looked into how voice functionality would be achieved</w:t>
+      </w:r>
+    </w:p>
+    <w:p>
+      <w:pPr>
+        <w:pStyle w:val="ListParagraph"/>
+        <w:numPr>
+          <w:ilvl w:val="0"/>
+          <w:numId w:val="3"/>
+        </w:numPr>
+        <w:rPr>
+          <w:rFonts w:ascii="Times New Roman" w:hAnsi="Times New Roman" w:cs="Times New Roman"/>
+          <w:color w:val="000000" w:themeColor="text1"/>
+          <w:sz w:val="20"/>
+          <w:szCs w:val="20"/>
+        </w:rPr>
+      </w:pPr>
+      <w:r>
+        <w:rPr>
+          <w:rFonts w:ascii="Times New Roman" w:hAnsi="Times New Roman" w:cs="Times New Roman"/>
+          <w:color w:val="000000" w:themeColor="text1"/>
+          <w:sz w:val="20"/>
+          <w:szCs w:val="20"/>
+        </w:rPr>
+        <w:t xml:space="preserve">Implemented client side processing which rendered web page annotations, setup API vocabulary, </w:t>
+      </w:r>
+      <w:r>
+        <w:rPr>
+          <w:rFonts w:ascii="Times New Roman" w:hAnsi="Times New Roman" w:cs="Times New Roman"/>
+          <w:color w:val="000000" w:themeColor="text1"/>
+          <w:sz w:val="20"/>
+          <w:szCs w:val="20"/>
+        </w:rPr>
+        <w:t>and initiation</w:t>
+      </w:r>
+      <w:r>
+        <w:rPr>
+          <w:rFonts w:ascii="Times New Roman" w:hAnsi="Times New Roman" w:cs="Times New Roman"/>
+          <w:color w:val="000000" w:themeColor="text1"/>
+          <w:sz w:val="20"/>
+          <w:szCs w:val="20"/>
+        </w:rPr>
+        <w:t xml:space="preserve"> of voice recognition using key presses and processing the server results. </w:t>
+      </w:r>
+    </w:p>
+    <w:p>
+      <w:pPr>
+        <w:rPr>
+          <w:rFonts w:ascii="Times New Roman" w:hAnsi="Times New Roman" w:cs="Times New Roman"/>
+          <w:color w:val="000000" w:themeColor="text1"/>
+          <w:sz w:val="20"/>
+          <w:szCs w:val="20"/>
+        </w:rPr>
+      </w:pPr>
+      <w:r>
+        <w:rPr>
+          <w:rFonts w:ascii="Times New Roman" w:hAnsi="Times New Roman" w:cs="Times New Roman"/>
+          <w:color w:val="000000" w:themeColor="text1"/>
+          <w:sz w:val="20"/>
+          <w:szCs w:val="20"/>
+        </w:rPr>
+        <w:t xml:space="preserve">The required functionality </w:t>
+      </w:r>
+      <w:proofErr w:type="gramStart"/>
+      <w:r>
+        <w:rPr>
+          <w:rFonts w:ascii="Times New Roman" w:hAnsi="Times New Roman" w:cs="Times New Roman"/>
+          <w:color w:val="000000" w:themeColor="text1"/>
+          <w:sz w:val="20"/>
+          <w:szCs w:val="20"/>
+        </w:rPr>
+        <w:t>for each iteration</w:t>
+      </w:r>
+      <w:proofErr w:type="gramEnd"/>
+      <w:r>
+        <w:rPr>
+          <w:rFonts w:ascii="Times New Roman" w:hAnsi="Times New Roman" w:cs="Times New Roman"/>
+          <w:color w:val="000000" w:themeColor="text1"/>
+          <w:sz w:val="20"/>
+          <w:szCs w:val="20"/>
+        </w:rPr>
+        <w:t xml:space="preserve"> was discussed extensively prior to the commencement of each iteration. The requirements for each survey were also jointly discussed so as ensure that each survey included both:</w:t>
+      </w:r>
+    </w:p>
+    <w:p>
+      <w:pPr>
+        <w:pStyle w:val="ListParagraph"/>
+        <w:numPr>
+          <w:ilvl w:val="0"/>
+          <w:numId w:val="4"/>
+        </w:numPr>
+        <w:rPr>
+          <w:rFonts w:ascii="Times New Roman" w:hAnsi="Times New Roman" w:cs="Times New Roman"/>
+          <w:color w:val="000000" w:themeColor="text1"/>
+          <w:sz w:val="20"/>
+          <w:szCs w:val="20"/>
+        </w:rPr>
+      </w:pPr>
+      <w:r>
+        <w:rPr>
+          <w:rFonts w:ascii="Times New Roman" w:hAnsi="Times New Roman" w:cs="Times New Roman"/>
+          <w:color w:val="000000" w:themeColor="text1"/>
+          <w:sz w:val="20"/>
+          <w:szCs w:val="20"/>
+        </w:rPr>
+        <w:t>Questions and space that would adequately assess the features incorporated into each iteration</w:t>
+      </w:r>
+    </w:p>
+    <w:p>
+      <w:pPr>
+        <w:pStyle w:val="ListParagraph"/>
+        <w:numPr>
+          <w:ilvl w:val="0"/>
+          <w:numId w:val="4"/>
+        </w:numPr>
+        <w:rPr>
+          <w:rFonts w:ascii="Times New Roman" w:hAnsi="Times New Roman" w:cs="Times New Roman"/>
+          <w:color w:val="000000" w:themeColor="text1"/>
+          <w:sz w:val="20"/>
+          <w:szCs w:val="20"/>
+        </w:rPr>
+      </w:pPr>
+      <w:r>
+        <w:rPr>
+          <w:rFonts w:ascii="Times New Roman" w:hAnsi="Times New Roman" w:cs="Times New Roman"/>
+          <w:color w:val="000000" w:themeColor="text1"/>
+          <w:sz w:val="20"/>
+          <w:szCs w:val="20"/>
+        </w:rPr>
+        <w:t xml:space="preserve">Present questions that would add additional guidance as to the course of consecutive iterations or highlight additional problems that needed to be considered </w:t>
+      </w:r>
+    </w:p>
+    <w:p>
+      <w:pPr>
+        <w:pStyle w:val="Heading1"/>
+        <w:numPr>
+          <w:ilvl w:val="0"/>
+          <w:numId w:val="1"/>
+        </w:numPr>
+        <w:rPr>
+          <w:rFonts w:ascii="Times New Roman" w:hAnsi="Times New Roman" w:cs="Times New Roman"/>
+          <w:b w:val="0"/>
+          <w:color w:val="000000" w:themeColor="text1"/>
+          <w:sz w:val="20"/>
+          <w:szCs w:val="20"/>
+        </w:rPr>
+      </w:pPr>
+      <w:r>
+        <w:rPr>
+          <w:rFonts w:ascii="Times New Roman" w:hAnsi="Times New Roman" w:cs="Times New Roman"/>
+          <w:b w:val="0"/>
+          <w:color w:val="000000" w:themeColor="text1"/>
+          <w:sz w:val="20"/>
+          <w:szCs w:val="20"/>
+        </w:rPr>
+        <w:t xml:space="preserve">Tracked information by the repository </w:t>
+      </w:r>
+    </w:p>
+    <w:p/>
+    <w:p>
+      <w:pPr>
+        <w:rPr>
+          <w:rFonts w:ascii="Times New Roman" w:hAnsi="Times New Roman" w:cs="Times New Roman"/>
+          <w:color w:val="000000" w:themeColor="text1"/>
+          <w:sz w:val="20"/>
+          <w:szCs w:val="20"/>
+        </w:rPr>
+      </w:pPr>
+      <w:proofErr w:type="spellStart"/>
+      <w:r>
+        <w:rPr>
+          <w:rFonts w:ascii="Times New Roman" w:hAnsi="Times New Roman" w:cs="Times New Roman"/>
+          <w:i/>
+          <w:color w:val="000000" w:themeColor="text1"/>
+          <w:sz w:val="20"/>
+          <w:szCs w:val="20"/>
+        </w:rPr>
+        <w:t>Git</w:t>
+      </w:r>
+      <w:proofErr w:type="spellEnd"/>
+      <w:r>
+        <w:rPr>
+          <w:rFonts w:ascii="Times New Roman" w:hAnsi="Times New Roman" w:cs="Times New Roman"/>
+          <w:color w:val="000000" w:themeColor="text1"/>
+          <w:sz w:val="20"/>
+          <w:szCs w:val="20"/>
+        </w:rPr>
+        <w:t xml:space="preserve"> was used as the version control tool for this project </w:t>
+      </w:r>
+      <w:sdt>
+        <w:sdtPr>
+          <w:rPr>
+            <w:rFonts w:ascii="Times New Roman" w:hAnsi="Times New Roman" w:cs="Times New Roman"/>
+            <w:color w:val="000000" w:themeColor="text1"/>
+            <w:sz w:val="20"/>
+            <w:szCs w:val="20"/>
+          </w:rPr>
+          <w:id w:val="8697680"/>
+          <w:citation/>
+        </w:sdtPr>
+        <w:sdtContent>
+          <w:r>
+            <w:rPr>
+              <w:rFonts w:ascii="Times New Roman" w:hAnsi="Times New Roman" w:cs="Times New Roman"/>
+              <w:color w:val="000000" w:themeColor="text1"/>
+              <w:sz w:val="20"/>
+              <w:szCs w:val="20"/>
+            </w:rPr>
+            <w:fldChar w:fldCharType="begin"/>
+          </w:r>
+          <w:r>
+            <w:rPr>
+              <w:rFonts w:ascii="Times New Roman" w:hAnsi="Times New Roman" w:cs="Times New Roman"/>
+              <w:color w:val="000000" w:themeColor="text1"/>
+              <w:sz w:val="20"/>
+              <w:szCs w:val="20"/>
+            </w:rPr>
+            <w:instrText xml:space="preserve"> CITATION Sco11 \l 7177 </w:instrText>
+          </w:r>
+          <w:r>
+            <w:rPr>
+              <w:rFonts w:ascii="Times New Roman" w:hAnsi="Times New Roman" w:cs="Times New Roman"/>
+              <w:color w:val="000000" w:themeColor="text1"/>
+              <w:sz w:val="20"/>
+              <w:szCs w:val="20"/>
+            </w:rPr>
+            <w:fldChar w:fldCharType="separate"/>
+          </w:r>
+          <w:r>
+            <w:rPr>
+              <w:rFonts w:ascii="Times New Roman" w:hAnsi="Times New Roman" w:cs="Times New Roman"/>
+              <w:noProof/>
+              <w:color w:val="000000" w:themeColor="text1"/>
+              <w:sz w:val="20"/>
+              <w:szCs w:val="20"/>
+            </w:rPr>
+            <w:t>(1)</w:t>
+          </w:r>
+          <w:r>
+            <w:rPr>
+              <w:rFonts w:ascii="Times New Roman" w:hAnsi="Times New Roman" w:cs="Times New Roman"/>
+              <w:color w:val="000000" w:themeColor="text1"/>
+              <w:sz w:val="20"/>
+              <w:szCs w:val="20"/>
+            </w:rPr>
+            <w:fldChar w:fldCharType="end"/>
+          </w:r>
+        </w:sdtContent>
+      </w:sdt>
+      <w:r>
+        <w:rPr>
+          <w:rFonts w:ascii="Times New Roman" w:hAnsi="Times New Roman" w:cs="Times New Roman"/>
+          <w:color w:val="000000" w:themeColor="text1"/>
+          <w:sz w:val="20"/>
+          <w:szCs w:val="20"/>
+        </w:rPr>
+        <w:t xml:space="preserve">. This helped ensure that group work did not diverge in direction, that work could be easily merged and lastly, that there was a safety </w:t>
+      </w:r>
+      <w:r>
+        <w:rPr>
+          <w:rFonts w:ascii="Times New Roman" w:hAnsi="Times New Roman" w:cs="Times New Roman"/>
+          <w:color w:val="000000" w:themeColor="text1"/>
+          <w:sz w:val="20"/>
+          <w:szCs w:val="20"/>
+        </w:rPr>
+        <w:t xml:space="preserve">net for rolling back to prior </w:t>
+      </w:r>
+      <w:r>
+        <w:rPr>
+          <w:rFonts w:ascii="Times New Roman" w:hAnsi="Times New Roman" w:cs="Times New Roman"/>
+          <w:color w:val="000000" w:themeColor="text1"/>
+          <w:sz w:val="20"/>
+          <w:szCs w:val="20"/>
+        </w:rPr>
+        <w:t>working versions of the project</w:t>
+      </w:r>
+      <w:r>
+        <w:rPr>
+          <w:rFonts w:ascii="Times New Roman" w:hAnsi="Times New Roman" w:cs="Times New Roman"/>
+          <w:color w:val="000000" w:themeColor="text1"/>
+          <w:sz w:val="20"/>
+          <w:szCs w:val="20"/>
+        </w:rPr>
+        <w:t xml:space="preserve"> (if a version became corrupt)</w:t>
+      </w:r>
+      <w:r>
+        <w:rPr>
+          <w:rFonts w:ascii="Times New Roman" w:hAnsi="Times New Roman" w:cs="Times New Roman"/>
+          <w:color w:val="000000" w:themeColor="text1"/>
+          <w:sz w:val="20"/>
+          <w:szCs w:val="20"/>
+        </w:rPr>
+        <w:t xml:space="preserve">. </w:t>
+      </w:r>
+      <w:proofErr w:type="spellStart"/>
+      <w:r>
+        <w:rPr>
+          <w:rFonts w:ascii="Times New Roman" w:hAnsi="Times New Roman" w:cs="Times New Roman"/>
+          <w:i/>
+          <w:color w:val="000000" w:themeColor="text1"/>
+          <w:sz w:val="20"/>
+          <w:szCs w:val="20"/>
+        </w:rPr>
+        <w:t>Git</w:t>
+      </w:r>
+      <w:proofErr w:type="spellEnd"/>
+      <w:r>
+        <w:rPr>
+          <w:rFonts w:ascii="Times New Roman" w:hAnsi="Times New Roman" w:cs="Times New Roman"/>
+          <w:i/>
+          <w:color w:val="000000" w:themeColor="text1"/>
+          <w:sz w:val="20"/>
+          <w:szCs w:val="20"/>
+        </w:rPr>
+        <w:t xml:space="preserve"> </w:t>
+      </w:r>
+      <w:r>
+        <w:rPr>
+          <w:rFonts w:ascii="Times New Roman" w:hAnsi="Times New Roman" w:cs="Times New Roman"/>
+          <w:color w:val="000000" w:themeColor="text1"/>
+          <w:sz w:val="20"/>
+          <w:szCs w:val="20"/>
+        </w:rPr>
+        <w:t xml:space="preserve">was used in conjunction with </w:t>
+      </w:r>
+      <w:r>
+        <w:rPr>
+          <w:rFonts w:ascii="Times New Roman" w:hAnsi="Times New Roman" w:cs="Times New Roman"/>
+          <w:i/>
+          <w:color w:val="000000" w:themeColor="text1"/>
+          <w:sz w:val="20"/>
+          <w:szCs w:val="20"/>
+        </w:rPr>
+        <w:t>Github</w:t>
+      </w:r>
+      <w:sdt>
+        <w:sdtPr>
+          <w:rPr>
+            <w:rFonts w:ascii="Times New Roman" w:hAnsi="Times New Roman" w:cs="Times New Roman"/>
+            <w:i/>
+            <w:color w:val="000000" w:themeColor="text1"/>
+            <w:sz w:val="20"/>
+            <w:szCs w:val="20"/>
+          </w:rPr>
+          <w:id w:val="8697681"/>
+          <w:citation/>
+        </w:sdtPr>
+        <w:sdtContent>
+          <w:r>
+            <w:rPr>
+              <w:rFonts w:ascii="Times New Roman" w:hAnsi="Times New Roman" w:cs="Times New Roman"/>
+              <w:i/>
+              <w:color w:val="000000" w:themeColor="text1"/>
+              <w:sz w:val="20"/>
+              <w:szCs w:val="20"/>
+            </w:rPr>
+            <w:fldChar w:fldCharType="begin"/>
+          </w:r>
+          <w:r>
+            <w:rPr>
+              <w:rFonts w:ascii="Times New Roman" w:hAnsi="Times New Roman" w:cs="Times New Roman"/>
+              <w:i/>
+              <w:color w:val="000000" w:themeColor="text1"/>
+              <w:sz w:val="20"/>
+              <w:szCs w:val="20"/>
+            </w:rPr>
+            <w:instrText xml:space="preserve"> CITATION Sco11 \l 7177 </w:instrText>
+          </w:r>
+          <w:r>
+            <w:rPr>
+              <w:rFonts w:ascii="Times New Roman" w:hAnsi="Times New Roman" w:cs="Times New Roman"/>
+              <w:i/>
+              <w:color w:val="000000" w:themeColor="text1"/>
+              <w:sz w:val="20"/>
+              <w:szCs w:val="20"/>
+            </w:rPr>
+            <w:fldChar w:fldCharType="separate"/>
+          </w:r>
+          <w:r>
+            <w:rPr>
+              <w:rFonts w:ascii="Times New Roman" w:hAnsi="Times New Roman" w:cs="Times New Roman"/>
+              <w:i/>
+              <w:noProof/>
+              <w:color w:val="000000" w:themeColor="text1"/>
+              <w:sz w:val="20"/>
+              <w:szCs w:val="20"/>
+            </w:rPr>
+            <w:t xml:space="preserve"> </w:t>
+          </w:r>
+          <w:r>
+            <w:rPr>
+              <w:rFonts w:ascii="Times New Roman" w:hAnsi="Times New Roman" w:cs="Times New Roman"/>
+              <w:noProof/>
+              <w:color w:val="000000" w:themeColor="text1"/>
+              <w:sz w:val="20"/>
+              <w:szCs w:val="20"/>
+            </w:rPr>
+            <w:t>(1)</w:t>
+          </w:r>
+          <w:r>
+            <w:rPr>
+              <w:rFonts w:ascii="Times New Roman" w:hAnsi="Times New Roman" w:cs="Times New Roman"/>
+              <w:i/>
+              <w:color w:val="000000" w:themeColor="text1"/>
+              <w:sz w:val="20"/>
+              <w:szCs w:val="20"/>
+            </w:rPr>
+            <w:fldChar w:fldCharType="end"/>
+          </w:r>
+        </w:sdtContent>
+      </w:sdt>
+      <w:r>
+        <w:rPr>
+          <w:rFonts w:ascii="Times New Roman" w:hAnsi="Times New Roman" w:cs="Times New Roman"/>
+          <w:i/>
+          <w:color w:val="000000" w:themeColor="text1"/>
+          <w:sz w:val="20"/>
+          <w:szCs w:val="20"/>
+        </w:rPr>
+        <w:t xml:space="preserve">, </w:t>
+      </w:r>
+      <w:r>
+        <w:rPr>
+          <w:rFonts w:ascii="Times New Roman" w:hAnsi="Times New Roman" w:cs="Times New Roman"/>
+          <w:color w:val="000000" w:themeColor="text1"/>
+          <w:sz w:val="20"/>
+          <w:szCs w:val="20"/>
+        </w:rPr>
+        <w:t>a central server,</w:t>
+      </w:r>
+      <w:r>
+        <w:rPr>
+          <w:rFonts w:ascii="Times New Roman" w:hAnsi="Times New Roman" w:cs="Times New Roman"/>
+          <w:color w:val="000000" w:themeColor="text1"/>
+          <w:sz w:val="20"/>
+          <w:szCs w:val="20"/>
+        </w:rPr>
+        <w:t xml:space="preserve"> to maximise the mentioned benefits o</w:t>
+      </w:r>
+      <w:r>
+        <w:rPr>
+          <w:rFonts w:ascii="Times New Roman" w:hAnsi="Times New Roman" w:cs="Times New Roman"/>
+          <w:color w:val="000000" w:themeColor="text1"/>
+          <w:sz w:val="20"/>
+          <w:szCs w:val="20"/>
+        </w:rPr>
+        <w:t>f distributed version control</w:t>
+      </w:r>
+      <w:r>
+        <w:rPr>
+          <w:rFonts w:ascii="Times New Roman" w:hAnsi="Times New Roman" w:cs="Times New Roman"/>
+          <w:color w:val="000000" w:themeColor="text1"/>
+          <w:sz w:val="20"/>
+          <w:szCs w:val="20"/>
+        </w:rPr>
+        <w:t>.</w:t>
+      </w:r>
+      <w:r>
+        <w:rPr>
+          <w:rFonts w:ascii="Times New Roman" w:hAnsi="Times New Roman" w:cs="Times New Roman"/>
+          <w:i/>
+          <w:color w:val="000000" w:themeColor="text1"/>
+          <w:sz w:val="20"/>
+          <w:szCs w:val="20"/>
+        </w:rPr>
+        <w:t xml:space="preserve"> </w:t>
+      </w:r>
+      <w:r>
+        <w:rPr>
+          <w:rFonts w:ascii="Times New Roman" w:hAnsi="Times New Roman" w:cs="Times New Roman"/>
+          <w:i/>
+          <w:color w:val="000000" w:themeColor="text1"/>
+          <w:sz w:val="20"/>
+          <w:szCs w:val="20"/>
+        </w:rPr>
+        <w:t>Github</w:t>
+      </w:r>
+      <w:r>
+        <w:rPr>
+          <w:rFonts w:ascii="Times New Roman" w:hAnsi="Times New Roman" w:cs="Times New Roman"/>
+          <w:color w:val="000000" w:themeColor="text1"/>
+          <w:sz w:val="20"/>
+          <w:szCs w:val="20"/>
+        </w:rPr>
+        <w:t xml:space="preserve"> tracks various aspects of work committal the central server. </w:t>
+      </w:r>
+      <w:r>
+        <w:rPr>
+          <w:rFonts w:ascii="Times New Roman" w:hAnsi="Times New Roman" w:cs="Times New Roman"/>
+          <w:color w:val="000000" w:themeColor="text1"/>
+          <w:sz w:val="20"/>
+          <w:szCs w:val="20"/>
+        </w:rPr>
+        <w:t>One of the aspects it keeps track of is the relative amount of contributes to the server from each individual. Below, in Figure 1, is a graph indicating the relative contributions of each individual. The red and yellow highlighting indicate</w:t>
+      </w:r>
+      <w:r>
+        <w:rPr>
+          <w:rFonts w:ascii="Times New Roman" w:hAnsi="Times New Roman" w:cs="Times New Roman"/>
+          <w:color w:val="000000" w:themeColor="text1"/>
+          <w:sz w:val="20"/>
+          <w:szCs w:val="20"/>
+        </w:rPr>
+        <w:t>s</w:t>
+      </w:r>
+      <w:r>
+        <w:rPr>
+          <w:rFonts w:ascii="Times New Roman" w:hAnsi="Times New Roman" w:cs="Times New Roman"/>
+          <w:color w:val="000000" w:themeColor="text1"/>
+          <w:sz w:val="20"/>
+          <w:szCs w:val="20"/>
+        </w:rPr>
+        <w:t xml:space="preserve"> contributions by Cole Noble while the orange highlighting, committals by Kirti Nathoo. </w:t>
+      </w:r>
+    </w:p>
+    <w:p>
+      <w:pPr>
         <w:keepNext/>
-      </w:pPr>
-      <w:r>
-        <w:rPr>
+        <w:jc w:val="center"/>
+        <w:rPr>
+          <w:rFonts w:ascii="Times New Roman" w:hAnsi="Times New Roman" w:cs="Times New Roman"/>
+          <w:color w:val="000000" w:themeColor="text1"/>
+          <w:sz w:val="20"/>
+          <w:szCs w:val="20"/>
+        </w:rPr>
+      </w:pPr>
+      <w:r>
+        <w:rPr>
+          <w:rFonts w:ascii="Times New Roman" w:hAnsi="Times New Roman" w:cs="Times New Roman"/>
           <w:noProof/>
-        </w:rPr>
+          <w:color w:val="000000" w:themeColor="text1"/>
+          <w:sz w:val="20"/>
+          <w:szCs w:val="20"/>
+        </w:rPr>
+        <w:lastRenderedPageBreak/>
         <w:drawing>
           <wp:inline distT="0" distB="0" distL="0" distR="0">
-            <wp:extent cx="4884723" cy="4157112"/>
+            <wp:extent cx="2725423" cy="2319454"/>
             <wp:effectExtent l="19050" t="0" r="0" b="0"/>
             <wp:docPr id="1" name="Picture 1"/>
             <wp:cNvGraphicFramePr>
@@ -28,7 +867,7 @@
                     </pic:cNvPicPr>
                   </pic:nvPicPr>
                   <pic:blipFill>
-                    <a:blip r:embed="rId4"/>
+                    <a:blip r:embed="rId6"/>
                     <a:srcRect/>
                     <a:stretch>
                       <a:fillRect/>
@@ -37,7 +876,7 @@
                   <pic:spPr bwMode="auto">
                     <a:xfrm>
                       <a:off x="0" y="0"/>
-                      <a:ext cx="4884529" cy="4156947"/>
+                      <a:ext cx="2728075" cy="2321711"/>
                     </a:xfrm>
                     <a:prstGeom prst="rect">
                       <a:avLst/>
@@ -60,35 +899,177 @@
     <w:p>
       <w:pPr>
         <w:pStyle w:val="Caption"/>
-      </w:pPr>
-      <w:r>
+        <w:jc w:val="center"/>
+        <w:rPr>
+          <w:rFonts w:ascii="Times New Roman" w:hAnsi="Times New Roman" w:cs="Times New Roman"/>
+          <w:b w:val="0"/>
+          <w:color w:val="000000" w:themeColor="text1"/>
+          <w:sz w:val="20"/>
+          <w:szCs w:val="20"/>
+        </w:rPr>
+      </w:pPr>
+      <w:r>
+        <w:rPr>
+          <w:rFonts w:ascii="Times New Roman" w:hAnsi="Times New Roman" w:cs="Times New Roman"/>
+          <w:b w:val="0"/>
+          <w:color w:val="000000" w:themeColor="text1"/>
+          <w:sz w:val="20"/>
+          <w:szCs w:val="20"/>
+        </w:rPr>
         <w:t xml:space="preserve">Figure </w:t>
       </w:r>
-      <w:fldSimple w:instr=" SEQ Figure \* ARABIC ">
-        <w:r>
-          <w:rPr>
-            <w:noProof/>
-          </w:rPr>
-          <w:t>1</w:t>
-        </w:r>
-      </w:fldSimple>
-      <w:r>
-        <w:t>: Repo contribution with time. Yellow and Red are Cole Noble's contributions, Orange is Kirti Nathoo’s contribution.</w:t>
+      <w:r>
+        <w:rPr>
+          <w:rFonts w:ascii="Times New Roman" w:hAnsi="Times New Roman" w:cs="Times New Roman"/>
+          <w:b w:val="0"/>
+          <w:color w:val="000000" w:themeColor="text1"/>
+          <w:sz w:val="20"/>
+          <w:szCs w:val="20"/>
+        </w:rPr>
+        <w:fldChar w:fldCharType="begin"/>
+      </w:r>
+      <w:r>
+        <w:rPr>
+          <w:rFonts w:ascii="Times New Roman" w:hAnsi="Times New Roman" w:cs="Times New Roman"/>
+          <w:b w:val="0"/>
+          <w:color w:val="000000" w:themeColor="text1"/>
+          <w:sz w:val="20"/>
+          <w:szCs w:val="20"/>
+        </w:rPr>
+        <w:instrText xml:space="preserve"> SEQ Figure \* ARABIC </w:instrText>
+      </w:r>
+      <w:r>
+        <w:rPr>
+          <w:rFonts w:ascii="Times New Roman" w:hAnsi="Times New Roman" w:cs="Times New Roman"/>
+          <w:b w:val="0"/>
+          <w:color w:val="000000" w:themeColor="text1"/>
+          <w:sz w:val="20"/>
+          <w:szCs w:val="20"/>
+        </w:rPr>
+        <w:fldChar w:fldCharType="separate"/>
+      </w:r>
+      <w:r>
+        <w:rPr>
+          <w:rFonts w:ascii="Times New Roman" w:hAnsi="Times New Roman" w:cs="Times New Roman"/>
+          <w:b w:val="0"/>
+          <w:noProof/>
+          <w:color w:val="000000" w:themeColor="text1"/>
+          <w:sz w:val="20"/>
+          <w:szCs w:val="20"/>
+        </w:rPr>
+        <w:t>1</w:t>
+      </w:r>
+      <w:r>
+        <w:rPr>
+          <w:rFonts w:ascii="Times New Roman" w:hAnsi="Times New Roman" w:cs="Times New Roman"/>
+          <w:b w:val="0"/>
+          <w:color w:val="000000" w:themeColor="text1"/>
+          <w:sz w:val="20"/>
+          <w:szCs w:val="20"/>
+        </w:rPr>
+        <w:fldChar w:fldCharType="end"/>
+      </w:r>
+      <w:r>
+        <w:rPr>
+          <w:rFonts w:ascii="Times New Roman" w:hAnsi="Times New Roman" w:cs="Times New Roman"/>
+          <w:b w:val="0"/>
+          <w:color w:val="000000" w:themeColor="text1"/>
+          <w:sz w:val="20"/>
+          <w:szCs w:val="20"/>
+        </w:rPr>
+        <w:t>: Repo</w:t>
+      </w:r>
+      <w:r>
+        <w:rPr>
+          <w:rFonts w:ascii="Times New Roman" w:hAnsi="Times New Roman" w:cs="Times New Roman"/>
+          <w:b w:val="0"/>
+          <w:color w:val="000000" w:themeColor="text1"/>
+          <w:sz w:val="20"/>
+          <w:szCs w:val="20"/>
+        </w:rPr>
+        <w:t>sitory</w:t>
+      </w:r>
+      <w:r>
+        <w:rPr>
+          <w:rFonts w:ascii="Times New Roman" w:hAnsi="Times New Roman" w:cs="Times New Roman"/>
+          <w:b w:val="0"/>
+          <w:color w:val="000000" w:themeColor="text1"/>
+          <w:sz w:val="20"/>
+          <w:szCs w:val="20"/>
+        </w:rPr>
+        <w:t xml:space="preserve"> contribution with time. Yellow and Red are Cole Noble's contributions, Orange is Kirti Nathoo’s contribution.</w:t>
       </w:r>
     </w:p>
-    <w:p/>
     <w:p>
       <w:pPr>
+        <w:rPr>
+          <w:color w:val="000000" w:themeColor="text1"/>
+        </w:rPr>
+      </w:pPr>
+      <w:r>
+        <w:rPr>
+          <w:color w:val="000000" w:themeColor="text1"/>
+        </w:rPr>
+        <w:t xml:space="preserve">Cole Noble committed 61 times to the repository, contributed 42584 additions, and performed 10585 deletions. Kirti Nathoo committed 49 times, contributed 43627 additions and performed 40901 deletions from the project. </w:t>
+      </w:r>
+    </w:p>
+    <w:p>
+      <w:pPr>
+        <w:rPr>
+          <w:color w:val="000000" w:themeColor="text1"/>
+        </w:rPr>
+      </w:pPr>
+      <w:r>
+        <w:rPr>
+          <w:i/>
+          <w:color w:val="000000" w:themeColor="text1"/>
+        </w:rPr>
+        <w:t>Github</w:t>
+      </w:r>
+      <w:r>
+        <w:rPr>
+          <w:color w:val="000000" w:themeColor="text1"/>
+        </w:rPr>
+        <w:t xml:space="preserve"> also tracks the commit activity by day and hour. Since much of the work was completed by working together at Wits University, most of the committals were done during the day. See Figure 2 below for </w:t>
+      </w:r>
+      <w:proofErr w:type="gramStart"/>
+      <w:r>
+        <w:rPr>
+          <w:color w:val="000000" w:themeColor="text1"/>
+        </w:rPr>
+        <w:t>the a</w:t>
+      </w:r>
+      <w:proofErr w:type="gramEnd"/>
+      <w:r>
+        <w:rPr>
+          <w:color w:val="000000" w:themeColor="text1"/>
+        </w:rPr>
+        <w:t xml:space="preserve"> graph indicating the amount of committal activity for the duration of the project. </w:t>
+      </w:r>
+    </w:p>
+    <w:p>
+      <w:pPr>
         <w:keepNext/>
-      </w:pPr>
-      <w:r>
-        <w:rPr>
+        <w:jc w:val="center"/>
+        <w:rPr>
+          <w:rFonts w:ascii="Times New Roman" w:hAnsi="Times New Roman" w:cs="Times New Roman"/>
+          <w:color w:val="000000" w:themeColor="text1"/>
+          <w:sz w:val="20"/>
+          <w:szCs w:val="20"/>
+        </w:rPr>
+      </w:pPr>
+      <w:r>
+        <w:rPr>
+          <w:rFonts w:ascii="Times New Roman" w:hAnsi="Times New Roman" w:cs="Times New Roman"/>
           <w:noProof/>
+          <w:color w:val="000000" w:themeColor="text1"/>
+          <w:sz w:val="20"/>
+          <w:szCs w:val="20"/>
         </w:rPr>
         <w:drawing>
           <wp:inline distT="0" distB="0" distL="0" distR="0">
-            <wp:extent cx="5731510" cy="2147645"/>
-            <wp:effectExtent l="19050" t="0" r="2540" b="0"/>
+            <wp:extent cx="5014196" cy="1878861"/>
+            <wp:effectExtent l="19050" t="0" r="0" b="0"/>
             <wp:docPr id="2" name="Picture 1"/>
             <wp:cNvGraphicFramePr>
               <a:graphicFrameLocks xmlns:a="http://schemas.openxmlformats.org/drawingml/2006/main" noChangeAspect="1"/>
@@ -103,7 +1084,7 @@
                     </pic:cNvPicPr>
                   </pic:nvPicPr>
                   <pic:blipFill>
-                    <a:blip r:embed="rId5"/>
+                    <a:blip r:embed="rId7"/>
                     <a:srcRect/>
                     <a:stretch>
                       <a:fillRect/>
@@ -112,7 +1093,7 @@
                   <pic:spPr bwMode="auto">
                     <a:xfrm>
                       <a:off x="0" y="0"/>
-                      <a:ext cx="5731510" cy="2147645"/>
+                      <a:ext cx="5021807" cy="1881713"/>
                     </a:xfrm>
                     <a:prstGeom prst="rect">
                       <a:avLst/>
@@ -135,26 +1116,321 @@
     <w:p>
       <w:pPr>
         <w:pStyle w:val="Caption"/>
-      </w:pPr>
-      <w:r>
+        <w:jc w:val="center"/>
+        <w:rPr>
+          <w:rFonts w:ascii="Times New Roman" w:hAnsi="Times New Roman" w:cs="Times New Roman"/>
+          <w:b w:val="0"/>
+          <w:color w:val="000000" w:themeColor="text1"/>
+          <w:sz w:val="20"/>
+          <w:szCs w:val="20"/>
+        </w:rPr>
+      </w:pPr>
+      <w:r>
+        <w:rPr>
+          <w:rFonts w:ascii="Times New Roman" w:hAnsi="Times New Roman" w:cs="Times New Roman"/>
+          <w:b w:val="0"/>
+          <w:color w:val="000000" w:themeColor="text1"/>
+          <w:sz w:val="20"/>
+          <w:szCs w:val="20"/>
+        </w:rPr>
         <w:t xml:space="preserve">Figure </w:t>
       </w:r>
-      <w:fldSimple w:instr=" SEQ Figure \* ARABIC ">
-        <w:r>
-          <w:rPr>
-            <w:noProof/>
-          </w:rPr>
-          <w:t>2</w:t>
-        </w:r>
-      </w:fldSimple>
+      <w:r>
+        <w:rPr>
+          <w:rFonts w:ascii="Times New Roman" w:hAnsi="Times New Roman" w:cs="Times New Roman"/>
+          <w:b w:val="0"/>
+          <w:color w:val="000000" w:themeColor="text1"/>
+          <w:sz w:val="20"/>
+          <w:szCs w:val="20"/>
+        </w:rPr>
+        <w:fldChar w:fldCharType="begin"/>
+      </w:r>
+      <w:r>
+        <w:rPr>
+          <w:rFonts w:ascii="Times New Roman" w:hAnsi="Times New Roman" w:cs="Times New Roman"/>
+          <w:b w:val="0"/>
+          <w:color w:val="000000" w:themeColor="text1"/>
+          <w:sz w:val="20"/>
+          <w:szCs w:val="20"/>
+        </w:rPr>
+        <w:instrText xml:space="preserve"> SEQ Figure \* ARABIC </w:instrText>
+      </w:r>
+      <w:r>
+        <w:rPr>
+          <w:rFonts w:ascii="Times New Roman" w:hAnsi="Times New Roman" w:cs="Times New Roman"/>
+          <w:b w:val="0"/>
+          <w:color w:val="000000" w:themeColor="text1"/>
+          <w:sz w:val="20"/>
+          <w:szCs w:val="20"/>
+        </w:rPr>
+        <w:fldChar w:fldCharType="separate"/>
+      </w:r>
+      <w:r>
+        <w:rPr>
+          <w:rFonts w:ascii="Times New Roman" w:hAnsi="Times New Roman" w:cs="Times New Roman"/>
+          <w:b w:val="0"/>
+          <w:noProof/>
+          <w:color w:val="000000" w:themeColor="text1"/>
+          <w:sz w:val="20"/>
+          <w:szCs w:val="20"/>
+        </w:rPr>
+        <w:t>2</w:t>
+      </w:r>
+      <w:r>
+        <w:rPr>
+          <w:rFonts w:ascii="Times New Roman" w:hAnsi="Times New Roman" w:cs="Times New Roman"/>
+          <w:b w:val="0"/>
+          <w:color w:val="000000" w:themeColor="text1"/>
+          <w:sz w:val="20"/>
+          <w:szCs w:val="20"/>
+        </w:rPr>
+        <w:fldChar w:fldCharType="end"/>
+      </w:r>
+      <w:r>
+        <w:rPr>
+          <w:rFonts w:ascii="Times New Roman" w:hAnsi="Times New Roman" w:cs="Times New Roman"/>
+          <w:b w:val="0"/>
+          <w:color w:val="000000" w:themeColor="text1"/>
+          <w:sz w:val="20"/>
+          <w:szCs w:val="20"/>
+        </w:rPr>
+        <w:t>:</w:t>
+      </w:r>
+      <w:r>
+        <w:rPr>
+          <w:rFonts w:ascii="Times New Roman" w:hAnsi="Times New Roman" w:cs="Times New Roman"/>
+          <w:b w:val="0"/>
+          <w:color w:val="000000" w:themeColor="text1"/>
+          <w:sz w:val="20"/>
+          <w:szCs w:val="20"/>
+        </w:rPr>
+        <w:t xml:space="preserve"> </w:t>
+      </w:r>
+      <w:r>
+        <w:rPr>
+          <w:rFonts w:ascii="Times New Roman" w:hAnsi="Times New Roman" w:cs="Times New Roman"/>
+          <w:b w:val="0"/>
+          <w:color w:val="000000" w:themeColor="text1"/>
+          <w:sz w:val="20"/>
+          <w:szCs w:val="20"/>
+        </w:rPr>
+        <w:t>Majority of contribution times</w:t>
+      </w:r>
+    </w:p>
+    <w:p>
+      <w:pPr>
+        <w:pStyle w:val="Heading1"/>
+        <w:numPr>
+          <w:ilvl w:val="0"/>
+          <w:numId w:val="1"/>
+        </w:numPr>
+        <w:rPr>
+          <w:rFonts w:ascii="Times New Roman" w:hAnsi="Times New Roman" w:cs="Times New Roman"/>
+          <w:color w:val="000000" w:themeColor="text1"/>
+          <w:sz w:val="20"/>
+          <w:szCs w:val="20"/>
+        </w:rPr>
+      </w:pPr>
+      <w:r>
+        <w:rPr>
+          <w:rFonts w:ascii="Times New Roman" w:hAnsi="Times New Roman" w:cs="Times New Roman"/>
+          <w:color w:val="000000" w:themeColor="text1"/>
+          <w:sz w:val="20"/>
+          <w:szCs w:val="20"/>
+        </w:rPr>
+        <w:t>Conclusion</w:t>
+      </w:r>
+    </w:p>
+    <w:p/>
+    <w:p>
+      <w:r>
+        <w:t xml:space="preserve">The preceding paper has discussed in brief </w:t>
+      </w:r>
       <w:proofErr w:type="gramStart"/>
       <w:r>
-        <w:t>:Majority</w:t>
+        <w:t>the contributes</w:t>
       </w:r>
       <w:proofErr w:type="gramEnd"/>
       <w:r>
-        <w:t xml:space="preserve"> of contribution times</w:t>
-      </w:r>
+        <w:t xml:space="preserve"> of Cole Noble and Kirti Nathoo to an investigation which sought to</w:t>
+      </w:r>
+      <w:r>
+        <w:t xml:space="preserve"> find </w:t>
+      </w:r>
+      <w:r>
+        <w:t>methods of improving the</w:t>
+      </w:r>
+      <w:r>
+        <w:t xml:space="preserve"> web browsing experience of the</w:t>
+      </w:r>
+      <w:r>
+        <w:t xml:space="preserve"> elderly. </w:t>
+      </w:r>
+      <w:r>
+        <w:t xml:space="preserve">Kirti Nathoo was responsible the visual aspects of each test that was conducted and Cole Noble worked on the functionality. </w:t>
+      </w:r>
+      <w:r>
+        <w:t xml:space="preserve">A distributed version control system, </w:t>
+      </w:r>
+      <w:r>
+        <w:rPr>
+          <w:i/>
+        </w:rPr>
+        <w:t>Git,</w:t>
+      </w:r>
+      <w:r>
+        <w:t xml:space="preserve"> was used to aid the cohesion of group work. Statistics from </w:t>
+      </w:r>
+      <w:r>
+        <w:rPr>
+          <w:i/>
+        </w:rPr>
+        <w:t>Github</w:t>
+      </w:r>
+      <w:r>
+        <w:t xml:space="preserve"> indicate that each member contributed a roughly equal amount of work to the project and that most work contributions took place during the day on weekdays. </w:t>
+      </w:r>
+    </w:p>
+    <w:sdt>
+      <w:sdtPr>
+        <w:id w:val="8697684"/>
+        <w:docPartObj>
+          <w:docPartGallery w:val="Bibliographies"/>
+          <w:docPartUnique/>
+        </w:docPartObj>
+      </w:sdtPr>
+      <w:sdtEndPr>
+        <w:rPr>
+          <w:rFonts w:asciiTheme="minorHAnsi" w:eastAsiaTheme="minorEastAsia" w:hAnsiTheme="minorHAnsi" w:cstheme="minorBidi"/>
+          <w:b w:val="0"/>
+          <w:bCs w:val="0"/>
+          <w:color w:val="auto"/>
+          <w:sz w:val="22"/>
+          <w:szCs w:val="22"/>
+        </w:rPr>
+      </w:sdtEndPr>
+      <w:sdtContent>
+        <w:p>
+          <w:pPr>
+            <w:pStyle w:val="Heading1"/>
+            <w:numPr>
+              <w:ilvl w:val="0"/>
+              <w:numId w:val="1"/>
+            </w:numPr>
+          </w:pPr>
+          <w:r>
+            <w:rPr>
+              <w:color w:val="000000" w:themeColor="text1"/>
+              <w:sz w:val="20"/>
+              <w:szCs w:val="20"/>
+            </w:rPr>
+            <w:t>Bibliography</w:t>
+          </w:r>
+        </w:p>
+        <w:sdt>
+          <w:sdtPr>
+            <w:id w:val="111145805"/>
+            <w:bibliography/>
+          </w:sdtPr>
+          <w:sdtContent>
+            <w:p>
+              <w:pPr>
+                <w:pStyle w:val="Bibliography"/>
+                <w:rPr>
+                  <w:noProof/>
+                </w:rPr>
+              </w:pPr>
+              <w:r>
+                <w:fldChar w:fldCharType="begin"/>
+              </w:r>
+              <w:r>
+                <w:instrText xml:space="preserve"> BIBLIOGRAPHY </w:instrText>
+              </w:r>
+              <w:r>
+                <w:fldChar w:fldCharType="separate"/>
+              </w:r>
+              <w:r>
+                <w:rPr>
+                  <w:noProof/>
+                </w:rPr>
+                <w:t xml:space="preserve">1. </w:t>
+              </w:r>
+              <w:r>
+                <w:rPr>
+                  <w:b/>
+                  <w:bCs/>
+                  <w:noProof/>
+                </w:rPr>
+                <w:t>Chacon, Scott.</w:t>
+              </w:r>
+              <w:r>
+                <w:rPr>
+                  <w:noProof/>
+                </w:rPr>
+                <w:t xml:space="preserve"> Git -the fast version control system. </w:t>
+              </w:r>
+              <w:r>
+                <w:rPr>
+                  <w:i/>
+                  <w:iCs/>
+                  <w:noProof/>
+                </w:rPr>
+                <w:t xml:space="preserve">Git is. </w:t>
+              </w:r>
+              <w:r>
+                <w:rPr>
+                  <w:noProof/>
+                </w:rPr>
+                <w:t>[Online] 2011. [Cited: 26 October 2011.] http://git-scm.com/.</w:t>
+              </w:r>
+            </w:p>
+            <w:p>
+              <w:pPr>
+                <w:pStyle w:val="Bibliography"/>
+                <w:rPr>
+                  <w:noProof/>
+                </w:rPr>
+              </w:pPr>
+              <w:r>
+                <w:rPr>
+                  <w:noProof/>
+                </w:rPr>
+                <w:t xml:space="preserve">2. </w:t>
+              </w:r>
+              <w:r>
+                <w:rPr>
+                  <w:b/>
+                  <w:bCs/>
+                  <w:noProof/>
+                </w:rPr>
+                <w:t>GitHub Inc.</w:t>
+              </w:r>
+              <w:r>
+                <w:rPr>
+                  <w:noProof/>
+                </w:rPr>
+                <w:t xml:space="preserve"> Github Social Coding. [Online] 2011. [Cited: 26 October 2011.] http://git-scm.com/.</w:t>
+              </w:r>
+            </w:p>
+            <w:p>
+              <w:r>
+                <w:fldChar w:fldCharType="end"/>
+              </w:r>
+            </w:p>
+          </w:sdtContent>
+        </w:sdt>
+      </w:sdtContent>
+    </w:sdt>
+    <w:p>
+      <w:pPr>
+        <w:pStyle w:val="ListParagraph"/>
+        <w:rPr>
+          <w:rFonts w:ascii="Times New Roman" w:hAnsi="Times New Roman" w:cs="Times New Roman"/>
+          <w:color w:val="000000" w:themeColor="text1"/>
+          <w:sz w:val="20"/>
+          <w:szCs w:val="20"/>
+        </w:rPr>
+      </w:pPr>
     </w:p>
     <w:sectPr>
       <w:pgSz w:w="11906" w:h="16838"/>
@@ -164,6 +1440,454 @@
     </w:sectPr>
   </w:body>
 </w:document>
+</file>
+
+<file path=word/numbering.xml><?xml version="1.0" encoding="utf-8"?>
+<w:numbering xmlns:ve="http://schemas.openxmlformats.org/markup-compatibility/2006" xmlns:o="urn:schemas-microsoft-com:office:office" xmlns:r="http://schemas.openxmlformats.org/officeDocument/2006/relationships" xmlns:m="http://schemas.openxmlformats.org/officeDocument/2006/math" xmlns:v="urn:schemas-microsoft-com:vml" xmlns:wp="http://schemas.openxmlformats.org/drawingml/2006/wordprocessingDrawing" xmlns:w10="urn:schemas-microsoft-com:office:word" xmlns:w="http://schemas.openxmlformats.org/wordprocessingml/2006/main" xmlns:wne="http://schemas.microsoft.com/office/word/2006/wordml">
+  <w:abstractNum w:abstractNumId="0">
+    <w:nsid w:val="046959BF"/>
+    <w:multiLevelType w:val="hybridMultilevel"/>
+    <w:tmpl w:val="86783228"/>
+    <w:lvl w:ilvl="0" w:tplc="1C090001">
+      <w:start w:val="1"/>
+      <w:numFmt w:val="bullet"/>
+      <w:lvlText w:val=""/>
+      <w:lvlJc w:val="left"/>
+      <w:pPr>
+        <w:ind w:left="720" w:hanging="360"/>
+      </w:pPr>
+      <w:rPr>
+        <w:rFonts w:ascii="Symbol" w:hAnsi="Symbol" w:hint="default"/>
+      </w:rPr>
+    </w:lvl>
+    <w:lvl w:ilvl="1" w:tplc="1C090003" w:tentative="1">
+      <w:start w:val="1"/>
+      <w:numFmt w:val="bullet"/>
+      <w:lvlText w:val="o"/>
+      <w:lvlJc w:val="left"/>
+      <w:pPr>
+        <w:ind w:left="1440" w:hanging="360"/>
+      </w:pPr>
+      <w:rPr>
+        <w:rFonts w:ascii="Courier New" w:hAnsi="Courier New" w:cs="Courier New" w:hint="default"/>
+      </w:rPr>
+    </w:lvl>
+    <w:lvl w:ilvl="2" w:tplc="1C090005" w:tentative="1">
+      <w:start w:val="1"/>
+      <w:numFmt w:val="bullet"/>
+      <w:lvlText w:val=""/>
+      <w:lvlJc w:val="left"/>
+      <w:pPr>
+        <w:ind w:left="2160" w:hanging="360"/>
+      </w:pPr>
+      <w:rPr>
+        <w:rFonts w:ascii="Wingdings" w:hAnsi="Wingdings" w:hint="default"/>
+      </w:rPr>
+    </w:lvl>
+    <w:lvl w:ilvl="3" w:tplc="1C090001" w:tentative="1">
+      <w:start w:val="1"/>
+      <w:numFmt w:val="bullet"/>
+      <w:lvlText w:val=""/>
+      <w:lvlJc w:val="left"/>
+      <w:pPr>
+        <w:ind w:left="2880" w:hanging="360"/>
+      </w:pPr>
+      <w:rPr>
+        <w:rFonts w:ascii="Symbol" w:hAnsi="Symbol" w:hint="default"/>
+      </w:rPr>
+    </w:lvl>
+    <w:lvl w:ilvl="4" w:tplc="1C090003" w:tentative="1">
+      <w:start w:val="1"/>
+      <w:numFmt w:val="bullet"/>
+      <w:lvlText w:val="o"/>
+      <w:lvlJc w:val="left"/>
+      <w:pPr>
+        <w:ind w:left="3600" w:hanging="360"/>
+      </w:pPr>
+      <w:rPr>
+        <w:rFonts w:ascii="Courier New" w:hAnsi="Courier New" w:cs="Courier New" w:hint="default"/>
+      </w:rPr>
+    </w:lvl>
+    <w:lvl w:ilvl="5" w:tplc="1C090005" w:tentative="1">
+      <w:start w:val="1"/>
+      <w:numFmt w:val="bullet"/>
+      <w:lvlText w:val=""/>
+      <w:lvlJc w:val="left"/>
+      <w:pPr>
+        <w:ind w:left="4320" w:hanging="360"/>
+      </w:pPr>
+      <w:rPr>
+        <w:rFonts w:ascii="Wingdings" w:hAnsi="Wingdings" w:hint="default"/>
+      </w:rPr>
+    </w:lvl>
+    <w:lvl w:ilvl="6" w:tplc="1C090001" w:tentative="1">
+      <w:start w:val="1"/>
+      <w:numFmt w:val="bullet"/>
+      <w:lvlText w:val=""/>
+      <w:lvlJc w:val="left"/>
+      <w:pPr>
+        <w:ind w:left="5040" w:hanging="360"/>
+      </w:pPr>
+      <w:rPr>
+        <w:rFonts w:ascii="Symbol" w:hAnsi="Symbol" w:hint="default"/>
+      </w:rPr>
+    </w:lvl>
+    <w:lvl w:ilvl="7" w:tplc="1C090003" w:tentative="1">
+      <w:start w:val="1"/>
+      <w:numFmt w:val="bullet"/>
+      <w:lvlText w:val="o"/>
+      <w:lvlJc w:val="left"/>
+      <w:pPr>
+        <w:ind w:left="5760" w:hanging="360"/>
+      </w:pPr>
+      <w:rPr>
+        <w:rFonts w:ascii="Courier New" w:hAnsi="Courier New" w:cs="Courier New" w:hint="default"/>
+      </w:rPr>
+    </w:lvl>
+    <w:lvl w:ilvl="8" w:tplc="1C090005" w:tentative="1">
+      <w:start w:val="1"/>
+      <w:numFmt w:val="bullet"/>
+      <w:lvlText w:val=""/>
+      <w:lvlJc w:val="left"/>
+      <w:pPr>
+        <w:ind w:left="6480" w:hanging="360"/>
+      </w:pPr>
+      <w:rPr>
+        <w:rFonts w:ascii="Wingdings" w:hAnsi="Wingdings" w:hint="default"/>
+      </w:rPr>
+    </w:lvl>
+  </w:abstractNum>
+  <w:abstractNum w:abstractNumId="1">
+    <w:nsid w:val="259F7F4A"/>
+    <w:multiLevelType w:val="hybridMultilevel"/>
+    <w:tmpl w:val="3A308E04"/>
+    <w:lvl w:ilvl="0" w:tplc="B46AF9A8">
+      <w:start w:val="1"/>
+      <w:numFmt w:val="decimal"/>
+      <w:lvlText w:val="%1."/>
+      <w:lvlJc w:val="left"/>
+      <w:pPr>
+        <w:ind w:left="720" w:hanging="360"/>
+      </w:pPr>
+      <w:rPr>
+        <w:rFonts w:hint="default"/>
+        <w:color w:val="000000" w:themeColor="text1"/>
+        <w:sz w:val="20"/>
+        <w:szCs w:val="20"/>
+      </w:rPr>
+    </w:lvl>
+    <w:lvl w:ilvl="1" w:tplc="1C090019" w:tentative="1">
+      <w:start w:val="1"/>
+      <w:numFmt w:val="lowerLetter"/>
+      <w:lvlText w:val="%2."/>
+      <w:lvlJc w:val="left"/>
+      <w:pPr>
+        <w:ind w:left="1440" w:hanging="360"/>
+      </w:pPr>
+    </w:lvl>
+    <w:lvl w:ilvl="2" w:tplc="1C09001B" w:tentative="1">
+      <w:start w:val="1"/>
+      <w:numFmt w:val="lowerRoman"/>
+      <w:lvlText w:val="%3."/>
+      <w:lvlJc w:val="right"/>
+      <w:pPr>
+        <w:ind w:left="2160" w:hanging="180"/>
+      </w:pPr>
+    </w:lvl>
+    <w:lvl w:ilvl="3" w:tplc="1C09000F" w:tentative="1">
+      <w:start w:val="1"/>
+      <w:numFmt w:val="decimal"/>
+      <w:lvlText w:val="%4."/>
+      <w:lvlJc w:val="left"/>
+      <w:pPr>
+        <w:ind w:left="2880" w:hanging="360"/>
+      </w:pPr>
+    </w:lvl>
+    <w:lvl w:ilvl="4" w:tplc="1C090019" w:tentative="1">
+      <w:start w:val="1"/>
+      <w:numFmt w:val="lowerLetter"/>
+      <w:lvlText w:val="%5."/>
+      <w:lvlJc w:val="left"/>
+      <w:pPr>
+        <w:ind w:left="3600" w:hanging="360"/>
+      </w:pPr>
+    </w:lvl>
+    <w:lvl w:ilvl="5" w:tplc="1C09001B" w:tentative="1">
+      <w:start w:val="1"/>
+      <w:numFmt w:val="lowerRoman"/>
+      <w:lvlText w:val="%6."/>
+      <w:lvlJc w:val="right"/>
+      <w:pPr>
+        <w:ind w:left="4320" w:hanging="180"/>
+      </w:pPr>
+    </w:lvl>
+    <w:lvl w:ilvl="6" w:tplc="1C09000F" w:tentative="1">
+      <w:start w:val="1"/>
+      <w:numFmt w:val="decimal"/>
+      <w:lvlText w:val="%7."/>
+      <w:lvlJc w:val="left"/>
+      <w:pPr>
+        <w:ind w:left="5040" w:hanging="360"/>
+      </w:pPr>
+    </w:lvl>
+    <w:lvl w:ilvl="7" w:tplc="1C090019" w:tentative="1">
+      <w:start w:val="1"/>
+      <w:numFmt w:val="lowerLetter"/>
+      <w:lvlText w:val="%8."/>
+      <w:lvlJc w:val="left"/>
+      <w:pPr>
+        <w:ind w:left="5760" w:hanging="360"/>
+      </w:pPr>
+    </w:lvl>
+    <w:lvl w:ilvl="8" w:tplc="1C09001B" w:tentative="1">
+      <w:start w:val="1"/>
+      <w:numFmt w:val="lowerRoman"/>
+      <w:lvlText w:val="%9."/>
+      <w:lvlJc w:val="right"/>
+      <w:pPr>
+        <w:ind w:left="6480" w:hanging="180"/>
+      </w:pPr>
+    </w:lvl>
+  </w:abstractNum>
+  <w:abstractNum w:abstractNumId="2">
+    <w:nsid w:val="3BFF533D"/>
+    <w:multiLevelType w:val="hybridMultilevel"/>
+    <w:tmpl w:val="47F844A6"/>
+    <w:lvl w:ilvl="0" w:tplc="1C090001">
+      <w:start w:val="1"/>
+      <w:numFmt w:val="bullet"/>
+      <w:lvlText w:val=""/>
+      <w:lvlJc w:val="left"/>
+      <w:pPr>
+        <w:ind w:left="720" w:hanging="360"/>
+      </w:pPr>
+      <w:rPr>
+        <w:rFonts w:ascii="Symbol" w:hAnsi="Symbol" w:hint="default"/>
+      </w:rPr>
+    </w:lvl>
+    <w:lvl w:ilvl="1" w:tplc="1C090003" w:tentative="1">
+      <w:start w:val="1"/>
+      <w:numFmt w:val="bullet"/>
+      <w:lvlText w:val="o"/>
+      <w:lvlJc w:val="left"/>
+      <w:pPr>
+        <w:ind w:left="1440" w:hanging="360"/>
+      </w:pPr>
+      <w:rPr>
+        <w:rFonts w:ascii="Courier New" w:hAnsi="Courier New" w:cs="Courier New" w:hint="default"/>
+      </w:rPr>
+    </w:lvl>
+    <w:lvl w:ilvl="2" w:tplc="1C090005" w:tentative="1">
+      <w:start w:val="1"/>
+      <w:numFmt w:val="bullet"/>
+      <w:lvlText w:val=""/>
+      <w:lvlJc w:val="left"/>
+      <w:pPr>
+        <w:ind w:left="2160" w:hanging="360"/>
+      </w:pPr>
+      <w:rPr>
+        <w:rFonts w:ascii="Wingdings" w:hAnsi="Wingdings" w:hint="default"/>
+      </w:rPr>
+    </w:lvl>
+    <w:lvl w:ilvl="3" w:tplc="1C090001" w:tentative="1">
+      <w:start w:val="1"/>
+      <w:numFmt w:val="bullet"/>
+      <w:lvlText w:val=""/>
+      <w:lvlJc w:val="left"/>
+      <w:pPr>
+        <w:ind w:left="2880" w:hanging="360"/>
+      </w:pPr>
+      <w:rPr>
+        <w:rFonts w:ascii="Symbol" w:hAnsi="Symbol" w:hint="default"/>
+      </w:rPr>
+    </w:lvl>
+    <w:lvl w:ilvl="4" w:tplc="1C090003" w:tentative="1">
+      <w:start w:val="1"/>
+      <w:numFmt w:val="bullet"/>
+      <w:lvlText w:val="o"/>
+      <w:lvlJc w:val="left"/>
+      <w:pPr>
+        <w:ind w:left="3600" w:hanging="360"/>
+      </w:pPr>
+      <w:rPr>
+        <w:rFonts w:ascii="Courier New" w:hAnsi="Courier New" w:cs="Courier New" w:hint="default"/>
+      </w:rPr>
+    </w:lvl>
+    <w:lvl w:ilvl="5" w:tplc="1C090005" w:tentative="1">
+      <w:start w:val="1"/>
+      <w:numFmt w:val="bullet"/>
+      <w:lvlText w:val=""/>
+      <w:lvlJc w:val="left"/>
+      <w:pPr>
+        <w:ind w:left="4320" w:hanging="360"/>
+      </w:pPr>
+      <w:rPr>
+        <w:rFonts w:ascii="Wingdings" w:hAnsi="Wingdings" w:hint="default"/>
+      </w:rPr>
+    </w:lvl>
+    <w:lvl w:ilvl="6" w:tplc="1C090001" w:tentative="1">
+      <w:start w:val="1"/>
+      <w:numFmt w:val="bullet"/>
+      <w:lvlText w:val=""/>
+      <w:lvlJc w:val="left"/>
+      <w:pPr>
+        <w:ind w:left="5040" w:hanging="360"/>
+      </w:pPr>
+      <w:rPr>
+        <w:rFonts w:ascii="Symbol" w:hAnsi="Symbol" w:hint="default"/>
+      </w:rPr>
+    </w:lvl>
+    <w:lvl w:ilvl="7" w:tplc="1C090003" w:tentative="1">
+      <w:start w:val="1"/>
+      <w:numFmt w:val="bullet"/>
+      <w:lvlText w:val="o"/>
+      <w:lvlJc w:val="left"/>
+      <w:pPr>
+        <w:ind w:left="5760" w:hanging="360"/>
+      </w:pPr>
+      <w:rPr>
+        <w:rFonts w:ascii="Courier New" w:hAnsi="Courier New" w:cs="Courier New" w:hint="default"/>
+      </w:rPr>
+    </w:lvl>
+    <w:lvl w:ilvl="8" w:tplc="1C090005" w:tentative="1">
+      <w:start w:val="1"/>
+      <w:numFmt w:val="bullet"/>
+      <w:lvlText w:val=""/>
+      <w:lvlJc w:val="left"/>
+      <w:pPr>
+        <w:ind w:left="6480" w:hanging="360"/>
+      </w:pPr>
+      <w:rPr>
+        <w:rFonts w:ascii="Wingdings" w:hAnsi="Wingdings" w:hint="default"/>
+      </w:rPr>
+    </w:lvl>
+  </w:abstractNum>
+  <w:abstractNum w:abstractNumId="3">
+    <w:nsid w:val="4E92710E"/>
+    <w:multiLevelType w:val="hybridMultilevel"/>
+    <w:tmpl w:val="CA7478C2"/>
+    <w:lvl w:ilvl="0" w:tplc="1C090001">
+      <w:start w:val="1"/>
+      <w:numFmt w:val="bullet"/>
+      <w:lvlText w:val=""/>
+      <w:lvlJc w:val="left"/>
+      <w:pPr>
+        <w:ind w:left="720" w:hanging="360"/>
+      </w:pPr>
+      <w:rPr>
+        <w:rFonts w:ascii="Symbol" w:hAnsi="Symbol" w:hint="default"/>
+      </w:rPr>
+    </w:lvl>
+    <w:lvl w:ilvl="1" w:tplc="1C090003" w:tentative="1">
+      <w:start w:val="1"/>
+      <w:numFmt w:val="bullet"/>
+      <w:lvlText w:val="o"/>
+      <w:lvlJc w:val="left"/>
+      <w:pPr>
+        <w:ind w:left="1440" w:hanging="360"/>
+      </w:pPr>
+      <w:rPr>
+        <w:rFonts w:ascii="Courier New" w:hAnsi="Courier New" w:cs="Courier New" w:hint="default"/>
+      </w:rPr>
+    </w:lvl>
+    <w:lvl w:ilvl="2" w:tplc="1C090005" w:tentative="1">
+      <w:start w:val="1"/>
+      <w:numFmt w:val="bullet"/>
+      <w:lvlText w:val=""/>
+      <w:lvlJc w:val="left"/>
+      <w:pPr>
+        <w:ind w:left="2160" w:hanging="360"/>
+      </w:pPr>
+      <w:rPr>
+        <w:rFonts w:ascii="Wingdings" w:hAnsi="Wingdings" w:hint="default"/>
+      </w:rPr>
+    </w:lvl>
+    <w:lvl w:ilvl="3" w:tplc="1C090001" w:tentative="1">
+      <w:start w:val="1"/>
+      <w:numFmt w:val="bullet"/>
+      <w:lvlText w:val=""/>
+      <w:lvlJc w:val="left"/>
+      <w:pPr>
+        <w:ind w:left="2880" w:hanging="360"/>
+      </w:pPr>
+      <w:rPr>
+        <w:rFonts w:ascii="Symbol" w:hAnsi="Symbol" w:hint="default"/>
+      </w:rPr>
+    </w:lvl>
+    <w:lvl w:ilvl="4" w:tplc="1C090003" w:tentative="1">
+      <w:start w:val="1"/>
+      <w:numFmt w:val="bullet"/>
+      <w:lvlText w:val="o"/>
+      <w:lvlJc w:val="left"/>
+      <w:pPr>
+        <w:ind w:left="3600" w:hanging="360"/>
+      </w:pPr>
+      <w:rPr>
+        <w:rFonts w:ascii="Courier New" w:hAnsi="Courier New" w:cs="Courier New" w:hint="default"/>
+      </w:rPr>
+    </w:lvl>
+    <w:lvl w:ilvl="5" w:tplc="1C090005" w:tentative="1">
+      <w:start w:val="1"/>
+      <w:numFmt w:val="bullet"/>
+      <w:lvlText w:val=""/>
+      <w:lvlJc w:val="left"/>
+      <w:pPr>
+        <w:ind w:left="4320" w:hanging="360"/>
+      </w:pPr>
+      <w:rPr>
+        <w:rFonts w:ascii="Wingdings" w:hAnsi="Wingdings" w:hint="default"/>
+      </w:rPr>
+    </w:lvl>
+    <w:lvl w:ilvl="6" w:tplc="1C090001" w:tentative="1">
+      <w:start w:val="1"/>
+      <w:numFmt w:val="bullet"/>
+      <w:lvlText w:val=""/>
+      <w:lvlJc w:val="left"/>
+      <w:pPr>
+        <w:ind w:left="5040" w:hanging="360"/>
+      </w:pPr>
+      <w:rPr>
+        <w:rFonts w:ascii="Symbol" w:hAnsi="Symbol" w:hint="default"/>
+      </w:rPr>
+    </w:lvl>
+    <w:lvl w:ilvl="7" w:tplc="1C090003" w:tentative="1">
+      <w:start w:val="1"/>
+      <w:numFmt w:val="bullet"/>
+      <w:lvlText w:val="o"/>
+      <w:lvlJc w:val="left"/>
+      <w:pPr>
+        <w:ind w:left="5760" w:hanging="360"/>
+      </w:pPr>
+      <w:rPr>
+        <w:rFonts w:ascii="Courier New" w:hAnsi="Courier New" w:cs="Courier New" w:hint="default"/>
+      </w:rPr>
+    </w:lvl>
+    <w:lvl w:ilvl="8" w:tplc="1C090005" w:tentative="1">
+      <w:start w:val="1"/>
+      <w:numFmt w:val="bullet"/>
+      <w:lvlText w:val=""/>
+      <w:lvlJc w:val="left"/>
+      <w:pPr>
+        <w:ind w:left="6480" w:hanging="360"/>
+      </w:pPr>
+      <w:rPr>
+        <w:rFonts w:ascii="Wingdings" w:hAnsi="Wingdings" w:hint="default"/>
+      </w:rPr>
+    </w:lvl>
+  </w:abstractNum>
+  <w:num w:numId="1">
+    <w:abstractNumId w:val="1"/>
+  </w:num>
+  <w:num w:numId="2">
+    <w:abstractNumId w:val="3"/>
+  </w:num>
+  <w:num w:numId="3">
+    <w:abstractNumId w:val="0"/>
+  </w:num>
+  <w:num w:numId="4">
+    <w:abstractNumId w:val="2"/>
+  </w:num>
+</w:numbering>
 </file>
 
 <file path=word/styles.xml><?xml version="1.0" encoding="utf-8"?>
@@ -327,6 +2051,29 @@
     <w:qFormat/>
     <w:rsid w:val="00D679F8"/>
   </w:style>
+  <w:style w:type="paragraph" w:styleId="Heading1">
+    <w:name w:val="heading 1"/>
+    <w:basedOn w:val="Normal"/>
+    <w:next w:val="Normal"/>
+    <w:link w:val="Heading1Char"/>
+    <w:uiPriority w:val="9"/>
+    <w:qFormat/>
+    <w:rsid w:val="00D8108A"/>
+    <w:pPr>
+      <w:keepNext/>
+      <w:keepLines/>
+      <w:spacing w:before="480" w:after="0"/>
+      <w:outlineLvl w:val="0"/>
+    </w:pPr>
+    <w:rPr>
+      <w:rFonts w:asciiTheme="majorHAnsi" w:eastAsiaTheme="majorEastAsia" w:hAnsiTheme="majorHAnsi" w:cstheme="majorBidi"/>
+      <w:b/>
+      <w:bCs/>
+      <w:color w:val="365F91" w:themeColor="accent1" w:themeShade="BF"/>
+      <w:sz w:val="28"/>
+      <w:szCs w:val="28"/>
+    </w:rPr>
+  </w:style>
   <w:style w:type="character" w:default="1" w:styleId="DefaultParagraphFont">
     <w:name w:val="Default Paragraph Font"/>
     <w:uiPriority w:val="1"/>
@@ -402,6 +2149,52 @@
       <w:color w:val="4F81BD" w:themeColor="accent1"/>
       <w:sz w:val="18"/>
       <w:szCs w:val="18"/>
+    </w:rPr>
+  </w:style>
+  <w:style w:type="character" w:customStyle="1" w:styleId="Heading1Char">
+    <w:name w:val="Heading 1 Char"/>
+    <w:basedOn w:val="DefaultParagraphFont"/>
+    <w:link w:val="Heading1"/>
+    <w:uiPriority w:val="9"/>
+    <w:rsid w:val="00D8108A"/>
+    <w:rPr>
+      <w:rFonts w:asciiTheme="majorHAnsi" w:eastAsiaTheme="majorEastAsia" w:hAnsiTheme="majorHAnsi" w:cstheme="majorBidi"/>
+      <w:b/>
+      <w:bCs/>
+      <w:color w:val="365F91" w:themeColor="accent1" w:themeShade="BF"/>
+      <w:sz w:val="28"/>
+      <w:szCs w:val="28"/>
+    </w:rPr>
+  </w:style>
+  <w:style w:type="paragraph" w:styleId="ListParagraph">
+    <w:name w:val="List Paragraph"/>
+    <w:basedOn w:val="Normal"/>
+    <w:uiPriority w:val="34"/>
+    <w:qFormat/>
+    <w:rsid w:val="00D8108A"/>
+    <w:pPr>
+      <w:ind w:left="720"/>
+      <w:contextualSpacing/>
+    </w:pPr>
+  </w:style>
+  <w:style w:type="paragraph" w:styleId="Bibliography">
+    <w:name w:val="Bibliography"/>
+    <w:basedOn w:val="Normal"/>
+    <w:next w:val="Normal"/>
+    <w:uiPriority w:val="37"/>
+    <w:unhideWhenUsed/>
+    <w:rsid w:val="00EA4972"/>
+  </w:style>
+  <w:style w:type="character" w:styleId="Hyperlink">
+    <w:name w:val="Hyperlink"/>
+    <w:basedOn w:val="DefaultParagraphFont"/>
+    <w:uiPriority w:val="99"/>
+    <w:semiHidden/>
+    <w:unhideWhenUsed/>
+    <w:rsid w:val="00EA4972"/>
+    <w:rPr>
+      <w:color w:val="0000FF"/>
+      <w:u w:val="single"/>
     </w:rPr>
   </w:style>
 </w:styles>
@@ -688,4 +2481,59 @@
   <a:objectDefaults/>
   <a:extraClrSchemeLst/>
 </a:theme>
+</file>
+
+<file path=customXml/item1.xml><?xml version="1.0" encoding="utf-8"?>
+<b:Sources xmlns:b="http://schemas.openxmlformats.org/officeDocument/2006/bibliography" xmlns="http://schemas.openxmlformats.org/officeDocument/2006/bibliography" SelectedStyle="\ISO690Nmerical.XSL" StyleName="ISO 690 - Numerical Reference">
+  <b:Source>
+    <b:Tag>Git11</b:Tag>
+    <b:SourceType>InternetSite</b:SourceType>
+    <b:Guid>{3C44C01F-5F77-4FCA-8AF4-1CD18A821512}</b:Guid>
+    <b:LCID>0</b:LCID>
+    <b:Author>
+      <b:Author>
+        <b:Corporate>GitHub Inc.</b:Corporate>
+      </b:Author>
+    </b:Author>
+    <b:Title>Github Social Coding</b:Title>
+    <b:Year>2011</b:Year>
+    <b:YearAccessed>2011</b:YearAccessed>
+    <b:MonthAccessed>October</b:MonthAccessed>
+    <b:DayAccessed>26</b:DayAccessed>
+    <b:URL>http://git-scm.com/</b:URL>
+    <b:RefOrder>2</b:RefOrder>
+  </b:Source>
+  <b:Source>
+    <b:Tag>Sco11</b:Tag>
+    <b:SourceType>InternetSite</b:SourceType>
+    <b:Guid>{57BF810A-DEE2-4A79-849B-EE4CED2DE7B4}</b:Guid>
+    <b:LCID>0</b:LCID>
+    <b:Author>
+      <b:Author>
+        <b:NameList>
+          <b:Person>
+            <b:Last>Chacon</b:Last>
+            <b:First>Scott</b:First>
+          </b:Person>
+        </b:NameList>
+      </b:Author>
+    </b:Author>
+    <b:Title>Git -the fast version control system</b:Title>
+    <b:InternetSiteTitle>Git is</b:InternetSiteTitle>
+    <b:Year>2011</b:Year>
+    <b:YearAccessed>2011</b:YearAccessed>
+    <b:MonthAccessed>October</b:MonthAccessed>
+    <b:DayAccessed>26</b:DayAccessed>
+    <b:URL>http://git-scm.com/</b:URL>
+    <b:RefOrder>1</b:RefOrder>
+  </b:Source>
+</b:Sources>
+</file>
+
+<file path=customXml/itemProps1.xml><?xml version="1.0" encoding="utf-8"?>
+<ds:datastoreItem xmlns:ds="http://schemas.openxmlformats.org/officeDocument/2006/customXml" ds:itemID="{8CF1EBB6-76B5-4634-B609-ACB3E90BB092}">
+  <ds:schemaRefs>
+    <ds:schemaRef ds:uri="http://schemas.openxmlformats.org/officeDocument/2006/bibliography"/>
+  </ds:schemaRefs>
+</ds:datastoreItem>
 </file>
</xml_diff>